<commit_message>
Mise à jour PO
</commit_message>
<xml_diff>
--- a/Scrum 1/Journalisation/JounalDeBord_SergeCodere.docx
+++ b/Scrum 1/Journalisation/JounalDeBord_SergeCodere.docx
@@ -19,7 +19,16 @@
           <w:szCs w:val="28"/>
           <w:u w:val="single"/>
         </w:rPr>
-        <w:t>Journal de bord – Sprint 0</w:t>
+        <w:t xml:space="preserve">Journal de bord – Sprint </w:t>
+      </w:r>
+      <w:r>
+        <w:rPr>
+          <w:b/>
+          <w:sz w:val="28"/>
+          <w:szCs w:val="28"/>
+          <w:u w:val="single"/>
+        </w:rPr>
+        <w:t>1</w:t>
       </w:r>
     </w:p>
     <w:p>
@@ -35,76 +44,21 @@
           <w:szCs w:val="28"/>
         </w:rPr>
         <w:br/>
-        <w:t>27-03:</w:t>
-      </w:r>
-    </w:p>
-    <w:p>
-      <w:pPr>
-        <w:rPr>
-          <w:sz w:val="28"/>
-          <w:szCs w:val="28"/>
-        </w:rPr>
-      </w:pPr>
-      <w:r>
-        <w:rPr>
-          <w:sz w:val="28"/>
-          <w:szCs w:val="28"/>
-        </w:rPr>
-        <w:t>J'ai initialisé notre projet sur Jira et populer les tâches du Sprint 0.</w:t>
+        <w:t>10</w:t>
       </w:r>
       <w:r>
         <w:rPr>
           <w:sz w:val="28"/>
           <w:szCs w:val="28"/>
         </w:rPr>
-        <w:br/>
-        <w:t>L'invitation est lancé à mes collègues pour former l'équipe.</w:t>
+        <w:t>-0</w:t>
       </w:r>
       <w:r>
         <w:rPr>
           <w:sz w:val="28"/>
           <w:szCs w:val="28"/>
         </w:rPr>
-        <w:br/>
-        <w:t>J'ai cloné le repository de notre projet du Git sur mon pc.</w:t>
-      </w:r>
-      <w:r>
-        <w:rPr>
-          <w:sz w:val="28"/>
-          <w:szCs w:val="28"/>
-        </w:rPr>
-        <w:br/>
-        <w:t>J'ai déposé mon journal et la capture écran de Open Classroom complété sur le Git du projet.</w:t>
-      </w:r>
-    </w:p>
-    <w:p>
-      <w:pPr>
-        <w:rPr>
-          <w:sz w:val="28"/>
-          <w:szCs w:val="28"/>
-        </w:rPr>
-      </w:pPr>
-    </w:p>
-    <w:p>
-      <w:pPr>
-        <w:rPr>
-          <w:sz w:val="28"/>
-          <w:szCs w:val="28"/>
-        </w:rPr>
-      </w:pPr>
-      <w:r>
-        <w:rPr>
-          <w:sz w:val="28"/>
-          <w:szCs w:val="28"/>
-        </w:rPr>
-        <w:t>31</w:t>
-      </w:r>
-      <w:r>
-        <w:rPr>
-          <w:sz w:val="28"/>
-          <w:szCs w:val="28"/>
-        </w:rPr>
-        <w:t>-03</w:t>
+        <w:t>4</w:t>
       </w:r>
       <w:r>
         <w:rPr>
@@ -126,7 +80,7 @@
           <w:sz w:val="28"/>
           <w:szCs w:val="28"/>
         </w:rPr>
-        <w:t>Ajout détails de Jira au résumé Scrum de l'équipe</w:t>
+        <w:t>Production de documents Product Owner.</w:t>
       </w:r>
     </w:p>
     <w:p>
@@ -136,35 +90,6 @@
           <w:szCs w:val="28"/>
         </w:rPr>
       </w:pPr>
-      <w:r>
-        <w:rPr>
-          <w:sz w:val="28"/>
-          <w:szCs w:val="28"/>
-        </w:rPr>
-        <w:t>Ajout détails aux normes</w:t>
-      </w:r>
-    </w:p>
-    <w:p>
-      <w:pPr>
-        <w:rPr>
-          <w:sz w:val="28"/>
-          <w:szCs w:val="28"/>
-        </w:rPr>
-      </w:pPr>
-      <w:r>
-        <w:rPr>
-          <w:sz w:val="28"/>
-          <w:szCs w:val="28"/>
-        </w:rPr>
-        <w:t>Résumé des vidéos</w:t>
-      </w:r>
-      <w:r>
-        <w:rPr>
-          <w:sz w:val="28"/>
-          <w:szCs w:val="28"/>
-        </w:rPr>
-        <w:t xml:space="preserve"> effectués</w:t>
-      </w:r>
     </w:p>
     <w:sectPr>
       <w:pgSz w:w="12240" w:h="15840"/>
@@ -673,7 +598,7 @@
   <a:extraClrSchemeLst/>
   <a:extLst>
     <a:ext uri="{05A4C25C-085E-4340-85A3-A5531E510DB2}">
-      <thm15:themeFamily xmlns="" xmlns:thm15="http://schemas.microsoft.com/office/thememl/2012/main" name="Office Theme" id="{62F939B6-93AF-4DB8-9C6B-D6C7DFDC589F}" vid="{4A3C46E8-61CC-4603-A589-7422A47A8E4A}"/>
+      <thm15:themeFamily xmlns:thm15="http://schemas.microsoft.com/office/thememl/2012/main" xmlns="" name="Office Theme" id="{62F939B6-93AF-4DB8-9C6B-D6C7DFDC589F}" vid="{4A3C46E8-61CC-4603-A589-7422A47A8E4A}"/>
     </a:ext>
   </a:extLst>
 </a:theme>

</xml_diff>

<commit_message>
mise a jour activité
</commit_message>
<xml_diff>
--- a/Scrum 1/Journalisation/JounalDeBord_SergeCodere.docx
+++ b/Scrum 1/Journalisation/JounalDeBord_SergeCodere.docx
@@ -80,7 +80,107 @@
           <w:sz w:val="28"/>
           <w:szCs w:val="28"/>
         </w:rPr>
-        <w:t>Production de documents Product Owner.</w:t>
+        <w:t xml:space="preserve">Production de documents Product </w:t>
+      </w:r>
+      <w:proofErr w:type="spellStart"/>
+      <w:r>
+        <w:rPr>
+          <w:sz w:val="28"/>
+          <w:szCs w:val="28"/>
+        </w:rPr>
+        <w:t>Owner</w:t>
+      </w:r>
+      <w:proofErr w:type="spellEnd"/>
+      <w:r>
+        <w:rPr>
+          <w:sz w:val="28"/>
+          <w:szCs w:val="28"/>
+        </w:rPr>
+        <w:t>.</w:t>
+      </w:r>
+    </w:p>
+    <w:p>
+      <w:pPr>
+        <w:rPr>
+          <w:sz w:val="28"/>
+          <w:szCs w:val="28"/>
+        </w:rPr>
+      </w:pPr>
+    </w:p>
+    <w:p>
+      <w:pPr>
+        <w:rPr>
+          <w:sz w:val="28"/>
+          <w:szCs w:val="28"/>
+        </w:rPr>
+      </w:pPr>
+      <w:r>
+        <w:rPr>
+          <w:sz w:val="28"/>
+          <w:szCs w:val="28"/>
+        </w:rPr>
+        <w:t>13-04:</w:t>
+      </w:r>
+    </w:p>
+    <w:p>
+      <w:pPr>
+        <w:rPr>
+          <w:sz w:val="28"/>
+          <w:szCs w:val="28"/>
+        </w:rPr>
+      </w:pPr>
+      <w:r>
+        <w:rPr>
+          <w:sz w:val="28"/>
+          <w:szCs w:val="28"/>
+        </w:rPr>
+        <w:t>Changements au programme;</w:t>
+      </w:r>
+    </w:p>
+    <w:p>
+      <w:pPr>
+        <w:rPr>
+          <w:sz w:val="28"/>
+          <w:szCs w:val="28"/>
+        </w:rPr>
+      </w:pPr>
+      <w:r>
+        <w:rPr>
+          <w:sz w:val="28"/>
+          <w:szCs w:val="28"/>
+        </w:rPr>
+        <w:tab/>
+        <w:t>-ajout 3 boutons</w:t>
+      </w:r>
+    </w:p>
+    <w:p>
+      <w:pPr>
+        <w:rPr>
+          <w:sz w:val="28"/>
+          <w:szCs w:val="28"/>
+        </w:rPr>
+      </w:pPr>
+      <w:r>
+        <w:rPr>
+          <w:sz w:val="28"/>
+          <w:szCs w:val="28"/>
+        </w:rPr>
+        <w:tab/>
+        <w:t>-</w:t>
+      </w:r>
+      <w:r>
+        <w:rPr>
+          <w:sz w:val="28"/>
+          <w:szCs w:val="28"/>
+        </w:rPr>
+        <w:t>ajout</w:t>
+      </w:r>
+      <w:r>
+        <w:rPr>
+          <w:sz w:val="28"/>
+          <w:szCs w:val="28"/>
+        </w:rPr>
+        <w:t xml:space="preserve"> dialogue sauvegarde</w:t>
       </w:r>
     </w:p>
     <w:p>
@@ -598,7 +698,7 @@
   <a:extraClrSchemeLst/>
   <a:extLst>
     <a:ext uri="{05A4C25C-085E-4340-85A3-A5531E510DB2}">
-      <thm15:themeFamily xmlns:thm15="http://schemas.microsoft.com/office/thememl/2012/main" xmlns="" name="Office Theme" id="{62F939B6-93AF-4DB8-9C6B-D6C7DFDC589F}" vid="{4A3C46E8-61CC-4603-A589-7422A47A8E4A}"/>
+      <thm15:themeFamily xmlns="" xmlns:thm15="http://schemas.microsoft.com/office/thememl/2012/main" name="Office Theme" id="{62F939B6-93AF-4DB8-9C6B-D6C7DFDC589F}" vid="{4A3C46E8-61CC-4603-A589-7422A47A8E4A}"/>
     </a:ext>
   </a:extLst>
 </a:theme>

</xml_diff>